<commit_message>
[Vidarshan] update all the contents to the second milestone
</commit_message>
<xml_diff>
--- a/ReportsAndDocuments/Work Logs/UpulA/WorkLogReport2/Clean Divorce - Project Logs - Upul.docx
+++ b/ReportsAndDocuments/Work Logs/UpulA/WorkLogReport2/Clean Divorce - Project Logs - Upul.docx
@@ -52,8 +52,8 @@
       </w:tblPr>
       <w:tblGrid>
         <w:gridCol w:w="1691"/>
-        <w:gridCol w:w="1565"/>
-        <w:gridCol w:w="5760"/>
+        <w:gridCol w:w="1139"/>
+        <w:gridCol w:w="6186"/>
       </w:tblGrid>
       <w:tr>
         <w:trPr>
@@ -88,7 +88,7 @@
         </w:tc>
         <w:tc>
           <w:tcPr>
-            <w:tcW w:w="1565" w:type="dxa"/>
+            <w:tcW w:w="1139" w:type="dxa"/>
             <w:hideMark/>
           </w:tcPr>
           <w:p>
@@ -114,7 +114,7 @@
         </w:tc>
         <w:tc>
           <w:tcPr>
-            <w:tcW w:w="5760" w:type="dxa"/>
+            <w:tcW w:w="6186" w:type="dxa"/>
             <w:hideMark/>
           </w:tcPr>
           <w:p>
@@ -147,6 +147,106 @@
           <w:tcPr>
             <w:cnfStyle w:val="001000000000" w:firstRow="0" w:lastRow="0" w:firstColumn="1" w:lastColumn="0" w:oddVBand="0" w:evenVBand="0" w:oddHBand="0" w:evenHBand="0" w:firstRowFirstColumn="0" w:firstRowLastColumn="0" w:lastRowFirstColumn="0" w:lastRowLastColumn="0"/>
             <w:tcW w:w="1691" w:type="dxa"/>
+            <w:vAlign w:val="center"/>
+          </w:tcPr>
+          <w:p>
+            <w:pPr>
+              <w:spacing w:line="240" w:lineRule="auto"/>
+              <w:jc w:val="right"/>
+              <w:rPr>
+                <w:sz w:val="28"/>
+                <w:szCs w:val="28"/>
+              </w:rPr>
+            </w:pPr>
+            <w:r>
+              <w:t>07-Oct-2025</w:t>
+            </w:r>
+          </w:p>
+        </w:tc>
+        <w:tc>
+          <w:tcPr>
+            <w:tcW w:w="1139" w:type="dxa"/>
+            <w:vAlign w:val="center"/>
+          </w:tcPr>
+          <w:p>
+            <w:pPr>
+              <w:spacing w:line="240" w:lineRule="auto"/>
+              <w:jc w:val="right"/>
+              <w:cnfStyle w:val="000000000000" w:firstRow="0" w:lastRow="0" w:firstColumn="0" w:lastColumn="0" w:oddVBand="0" w:evenVBand="0" w:oddHBand="0" w:evenHBand="0" w:firstRowFirstColumn="0" w:firstRowLastColumn="0" w:lastRowFirstColumn="0" w:lastRowLastColumn="0"/>
+              <w:rPr>
+                <w:rFonts w:cs="Times New Roman"/>
+                <w:b/>
+                <w:bCs/>
+                <w:color w:val="000000"/>
+                <w:sz w:val="28"/>
+                <w:szCs w:val="28"/>
+                <w:lang w:bidi="si-LK"/>
+              </w:rPr>
+            </w:pPr>
+            <w:r>
+              <w:t>1.0</w:t>
+            </w:r>
+          </w:p>
+        </w:tc>
+        <w:tc>
+          <w:tcPr>
+            <w:tcW w:w="6186" w:type="dxa"/>
+            <w:vAlign w:val="center"/>
+          </w:tcPr>
+          <w:p>
+            <w:pPr>
+              <w:spacing w:line="240" w:lineRule="auto"/>
+              <w:cnfStyle w:val="000000000000" w:firstRow="0" w:lastRow="0" w:firstColumn="0" w:lastColumn="0" w:oddVBand="0" w:evenVBand="0" w:oddHBand="0" w:evenHBand="0" w:firstRowFirstColumn="0" w:firstRowLastColumn="0" w:lastRowFirstColumn="0" w:lastRowLastColumn="0"/>
+              <w:rPr>
+                <w:rFonts w:eastAsia="Times New Roman" w:cs="Times New Roman"/>
+                <w:color w:val="000000"/>
+                <w:sz w:val="28"/>
+                <w:szCs w:val="28"/>
+                <w:lang w:eastAsia="en-GB" w:bidi="si-LK"/>
+              </w:rPr>
+            </w:pPr>
+            <w:r>
+              <w:t xml:space="preserve">I </w:t>
+            </w:r>
+            <w:r>
+              <w:t>started</w:t>
+            </w:r>
+            <w:r>
+              <w:t xml:space="preserve"> a </w:t>
+            </w:r>
+            <w:r>
+              <w:t xml:space="preserve">Figma </w:t>
+            </w:r>
+            <w:r>
+              <w:t xml:space="preserve">design course on Udemy to </w:t>
+            </w:r>
+            <w:r>
+              <w:t>for better prepare for the project.</w:t>
+            </w:r>
+            <w:r>
+              <w:t xml:space="preserve"> I completed </w:t>
+            </w:r>
+            <w:r>
+              <w:t>few</w:t>
+            </w:r>
+            <w:r>
+              <w:t xml:space="preserve"> modules on the Figma interface, frame and shape tools, and started learning about components</w:t>
+            </w:r>
+            <w:r>
+              <w:t>.</w:t>
+            </w:r>
+          </w:p>
+        </w:tc>
+      </w:tr>
+      <w:tr>
+        <w:trPr>
+          <w:trHeight w:val="20"/>
+        </w:trPr>
+        <w:tc>
+          <w:tcPr>
+            <w:cnfStyle w:val="001000000000" w:firstRow="0" w:lastRow="0" w:firstColumn="1" w:lastColumn="0" w:oddVBand="0" w:evenVBand="0" w:oddHBand="0" w:evenHBand="0" w:firstRowFirstColumn="0" w:firstRowLastColumn="0" w:lastRowFirstColumn="0" w:lastRowLastColumn="0"/>
+            <w:tcW w:w="1691" w:type="dxa"/>
+            <w:vAlign w:val="center"/>
             <w:hideMark/>
           </w:tcPr>
           <w:p>
@@ -162,31 +262,20 @@
               </w:rPr>
             </w:pPr>
             <w:r>
-              <w:rPr>
-                <w:sz w:val="28"/>
-                <w:szCs w:val="28"/>
-              </w:rPr>
-              <w:t>October 2</w:t>
-            </w:r>
-            <w:r>
-              <w:rPr>
-                <w:sz w:val="28"/>
-                <w:szCs w:val="28"/>
-              </w:rPr>
-              <w:t>7</w:t>
-            </w:r>
-            <w:r>
-              <w:rPr>
-                <w:sz w:val="28"/>
-                <w:szCs w:val="28"/>
-              </w:rPr>
-              <w:t>, 2025</w:t>
-            </w:r>
-          </w:p>
-        </w:tc>
-        <w:tc>
-          <w:tcPr>
-            <w:tcW w:w="1565" w:type="dxa"/>
+              <w:t>0</w:t>
+            </w:r>
+            <w:r>
+              <w:t>9</w:t>
+            </w:r>
+            <w:r>
+              <w:t>-Oct-2025</w:t>
+            </w:r>
+          </w:p>
+        </w:tc>
+        <w:tc>
+          <w:tcPr>
+            <w:tcW w:w="1139" w:type="dxa"/>
+            <w:vAlign w:val="center"/>
             <w:hideMark/>
           </w:tcPr>
           <w:p>
@@ -205,22 +294,14 @@
               </w:rPr>
             </w:pPr>
             <w:r>
-              <w:rPr>
-                <w:rFonts w:cs="Times New Roman"/>
-                <w:b/>
-                <w:bCs/>
-                <w:color w:val="000000"/>
-                <w:sz w:val="28"/>
-                <w:szCs w:val="28"/>
-                <w:lang w:bidi="si-LK"/>
-              </w:rPr>
-              <w:t>2</w:t>
-            </w:r>
-          </w:p>
-        </w:tc>
-        <w:tc>
-          <w:tcPr>
-            <w:tcW w:w="5760" w:type="dxa"/>
+              <w:t>0.75</w:t>
+            </w:r>
+          </w:p>
+        </w:tc>
+        <w:tc>
+          <w:tcPr>
+            <w:tcW w:w="6186" w:type="dxa"/>
+            <w:vAlign w:val="center"/>
             <w:hideMark/>
           </w:tcPr>
           <w:p>
@@ -236,14 +317,13 @@
               </w:rPr>
             </w:pPr>
             <w:r>
-              <w:rPr>
-                <w:rFonts w:eastAsia="Times New Roman" w:cs="Times New Roman"/>
-                <w:color w:val="000000"/>
-                <w:sz w:val="28"/>
-                <w:szCs w:val="28"/>
-                <w:lang w:eastAsia="en-GB" w:bidi="si-LK"/>
-              </w:rPr>
-              <w:t>Drafted up possible questions to include in the survey based on the guidelines and chapter content as in the requirement gathering video compiled by the instructor</w:t>
+              <w:t>C</w:t>
+            </w:r>
+            <w:r>
+              <w:t xml:space="preserve">ontinued with the Udemy course, focusing on </w:t>
+            </w:r>
+            <w:r>
+              <w:t>Pages and Prototyping.</w:t>
             </w:r>
           </w:p>
         </w:tc>
@@ -256,6 +336,7 @@
           <w:tcPr>
             <w:cnfStyle w:val="001000000000" w:firstRow="0" w:lastRow="0" w:firstColumn="1" w:lastColumn="0" w:oddVBand="0" w:evenVBand="0" w:oddHBand="0" w:evenHBand="0" w:firstRowFirstColumn="0" w:firstRowLastColumn="0" w:lastRowFirstColumn="0" w:lastRowLastColumn="0"/>
             <w:tcW w:w="1691" w:type="dxa"/>
+            <w:vAlign w:val="center"/>
             <w:hideMark/>
           </w:tcPr>
           <w:p>
@@ -271,24 +352,20 @@
               </w:rPr>
             </w:pPr>
             <w:r>
-              <w:rPr>
-                <w:sz w:val="28"/>
-                <w:szCs w:val="28"/>
-              </w:rPr>
-              <w:t>October 29, 202</w:t>
-            </w:r>
-            <w:r>
-              <w:rPr>
-                <w:sz w:val="28"/>
-                <w:szCs w:val="28"/>
-              </w:rPr>
-              <w:t>5</w:t>
-            </w:r>
-          </w:p>
-        </w:tc>
-        <w:tc>
-          <w:tcPr>
-            <w:tcW w:w="1565" w:type="dxa"/>
+              <w:t>1</w:t>
+            </w:r>
+            <w:r>
+              <w:t>3</w:t>
+            </w:r>
+            <w:r>
+              <w:t>-Oct-2025</w:t>
+            </w:r>
+          </w:p>
+        </w:tc>
+        <w:tc>
+          <w:tcPr>
+            <w:tcW w:w="1139" w:type="dxa"/>
+            <w:vAlign w:val="center"/>
             <w:hideMark/>
           </w:tcPr>
           <w:p>
@@ -307,28 +384,14 @@
               </w:rPr>
             </w:pPr>
             <w:r>
-              <w:rPr>
-                <w:b/>
-                <w:bCs/>
-                <w:sz w:val="28"/>
-                <w:szCs w:val="28"/>
-              </w:rPr>
               <w:t>1</w:t>
             </w:r>
-            <w:r>
-              <w:rPr>
-                <w:b/>
-                <w:bCs/>
-                <w:sz w:val="28"/>
-                <w:szCs w:val="28"/>
-              </w:rPr>
-              <w:t xml:space="preserve"> hour 30 mins</w:t>
-            </w:r>
-          </w:p>
-        </w:tc>
-        <w:tc>
-          <w:tcPr>
-            <w:tcW w:w="5760" w:type="dxa"/>
+          </w:p>
+        </w:tc>
+        <w:tc>
+          <w:tcPr>
+            <w:tcW w:w="6186" w:type="dxa"/>
+            <w:vAlign w:val="center"/>
             <w:hideMark/>
           </w:tcPr>
           <w:p>
@@ -344,18 +407,13 @@
               </w:rPr>
             </w:pPr>
             <w:r>
-              <w:rPr>
-                <w:sz w:val="28"/>
-                <w:szCs w:val="28"/>
-              </w:rPr>
-              <w:t xml:space="preserve"> </w:t>
-            </w:r>
-            <w:r>
-              <w:rPr>
-                <w:sz w:val="28"/>
-                <w:szCs w:val="28"/>
-              </w:rPr>
-              <w:t xml:space="preserve">Worked with Vidarshan, the other member to check the progress on the survey before publishing it to collect user responses. </w:t>
+              <w:t xml:space="preserve">Did some </w:t>
+            </w:r>
+            <w:r>
+              <w:t xml:space="preserve">Udemy lessons, covering the creation and use of component variants. I practiced by building a simple button set with different states (default, hover, pressed) </w:t>
+            </w:r>
+            <w:r>
+              <w:t>etc.</w:t>
             </w:r>
           </w:p>
         </w:tc>
@@ -368,6 +426,7 @@
           <w:tcPr>
             <w:cnfStyle w:val="001000000000" w:firstRow="0" w:lastRow="0" w:firstColumn="1" w:lastColumn="0" w:oddVBand="0" w:evenVBand="0" w:oddHBand="0" w:evenHBand="0" w:firstRowFirstColumn="0" w:firstRowLastColumn="0" w:lastRowFirstColumn="0" w:lastRowLastColumn="0"/>
             <w:tcW w:w="1691" w:type="dxa"/>
+            <w:vAlign w:val="center"/>
             <w:hideMark/>
           </w:tcPr>
           <w:p>
@@ -383,31 +442,14 @@
               </w:rPr>
             </w:pPr>
             <w:r>
-              <w:rPr>
-                <w:sz w:val="28"/>
-                <w:szCs w:val="28"/>
-              </w:rPr>
-              <w:t xml:space="preserve">October </w:t>
-            </w:r>
-            <w:r>
-              <w:rPr>
-                <w:sz w:val="28"/>
-                <w:szCs w:val="28"/>
-              </w:rPr>
-              <w:t>30</w:t>
-            </w:r>
-            <w:r>
-              <w:rPr>
-                <w:sz w:val="28"/>
-                <w:szCs w:val="28"/>
-              </w:rPr>
-              <w:t>, 2025</w:t>
-            </w:r>
-          </w:p>
-        </w:tc>
-        <w:tc>
-          <w:tcPr>
-            <w:tcW w:w="1565" w:type="dxa"/>
+              <w:t>14-Oct-2025</w:t>
+            </w:r>
+          </w:p>
+        </w:tc>
+        <w:tc>
+          <w:tcPr>
+            <w:tcW w:w="1139" w:type="dxa"/>
+            <w:vAlign w:val="center"/>
             <w:hideMark/>
           </w:tcPr>
           <w:p>
@@ -426,22 +468,14 @@
               </w:rPr>
             </w:pPr>
             <w:r>
-              <w:rPr>
-                <w:rFonts w:cs="Times New Roman"/>
-                <w:b/>
-                <w:bCs/>
-                <w:color w:val="000000"/>
-                <w:sz w:val="28"/>
-                <w:szCs w:val="28"/>
-                <w:lang w:bidi="si-LK"/>
-              </w:rPr>
-              <w:t>2</w:t>
-            </w:r>
-          </w:p>
-        </w:tc>
-        <w:tc>
-          <w:tcPr>
-            <w:tcW w:w="5760" w:type="dxa"/>
+              <w:t>0.5</w:t>
+            </w:r>
+          </w:p>
+        </w:tc>
+        <w:tc>
+          <w:tcPr>
+            <w:tcW w:w="6186" w:type="dxa"/>
+            <w:vAlign w:val="center"/>
             <w:hideMark/>
           </w:tcPr>
           <w:p>
@@ -457,56 +491,7 @@
               </w:rPr>
             </w:pPr>
             <w:r>
-              <w:rPr>
-                <w:rFonts w:eastAsia="Times New Roman" w:cs="Times New Roman"/>
-                <w:color w:val="000000"/>
-                <w:sz w:val="28"/>
-                <w:szCs w:val="28"/>
-                <w:lang w:eastAsia="en-GB" w:bidi="si-LK"/>
-              </w:rPr>
-              <w:t xml:space="preserve">Reviewed the survey again, founded some grey areas and added an </w:t>
-            </w:r>
-            <w:r>
-              <w:rPr>
-                <w:rFonts w:eastAsia="Times New Roman" w:cs="Times New Roman"/>
-                <w:color w:val="000000"/>
-                <w:sz w:val="28"/>
-                <w:szCs w:val="28"/>
-                <w:lang w:eastAsia="en-GB" w:bidi="si-LK"/>
-              </w:rPr>
-              <w:t>open-ended</w:t>
-            </w:r>
-            <w:r>
-              <w:rPr>
-                <w:rFonts w:eastAsia="Times New Roman" w:cs="Times New Roman"/>
-                <w:color w:val="000000"/>
-                <w:sz w:val="28"/>
-                <w:szCs w:val="28"/>
-                <w:lang w:eastAsia="en-GB" w:bidi="si-LK"/>
-              </w:rPr>
-              <w:t xml:space="preserve"> question and a draggable multiple-choice question to include participant’s perspectives in their own words and added a draggable </w:t>
-            </w:r>
-            <w:proofErr w:type="spellStart"/>
-            <w:r>
-              <w:rPr>
-                <w:rFonts w:eastAsia="Times New Roman" w:cs="Times New Roman"/>
-                <w:color w:val="000000"/>
-                <w:sz w:val="28"/>
-                <w:szCs w:val="28"/>
-                <w:lang w:eastAsia="en-GB" w:bidi="si-LK"/>
-              </w:rPr>
-              <w:t>mcq</w:t>
-            </w:r>
-            <w:proofErr w:type="spellEnd"/>
-            <w:r>
-              <w:rPr>
-                <w:rFonts w:eastAsia="Times New Roman" w:cs="Times New Roman"/>
-                <w:color w:val="000000"/>
-                <w:sz w:val="28"/>
-                <w:szCs w:val="28"/>
-                <w:lang w:eastAsia="en-GB" w:bidi="si-LK"/>
-              </w:rPr>
-              <w:t xml:space="preserve"> question to allow users to prioritize their requirements.</w:t>
+              <w:t>Went some YouTube videos on issues that is faced by divorced people in Canada.</w:t>
             </w:r>
           </w:p>
         </w:tc>
@@ -519,6 +504,7 @@
           <w:tcPr>
             <w:cnfStyle w:val="001000000000" w:firstRow="0" w:lastRow="0" w:firstColumn="1" w:lastColumn="0" w:oddVBand="0" w:evenVBand="0" w:oddHBand="0" w:evenHBand="0" w:firstRowFirstColumn="0" w:firstRowLastColumn="0" w:lastRowFirstColumn="0" w:lastRowLastColumn="0"/>
             <w:tcW w:w="1691" w:type="dxa"/>
+            <w:vAlign w:val="center"/>
             <w:hideMark/>
           </w:tcPr>
           <w:p>
@@ -534,31 +520,20 @@
               </w:rPr>
             </w:pPr>
             <w:r>
-              <w:rPr>
-                <w:sz w:val="28"/>
-                <w:szCs w:val="28"/>
-              </w:rPr>
-              <w:t xml:space="preserve">October </w:t>
-            </w:r>
-            <w:r>
-              <w:rPr>
-                <w:sz w:val="28"/>
-                <w:szCs w:val="28"/>
-              </w:rPr>
               <w:t>1</w:t>
             </w:r>
             <w:r>
-              <w:rPr>
-                <w:sz w:val="28"/>
-                <w:szCs w:val="28"/>
-              </w:rPr>
-              <w:t>, 2025</w:t>
-            </w:r>
-          </w:p>
-        </w:tc>
-        <w:tc>
-          <w:tcPr>
-            <w:tcW w:w="1565" w:type="dxa"/>
+              <w:t>5</w:t>
+            </w:r>
+            <w:r>
+              <w:t>-Oct-2025</w:t>
+            </w:r>
+          </w:p>
+        </w:tc>
+        <w:tc>
+          <w:tcPr>
+            <w:tcW w:w="1139" w:type="dxa"/>
+            <w:vAlign w:val="center"/>
             <w:hideMark/>
           </w:tcPr>
           <w:p>
@@ -577,22 +552,14 @@
               </w:rPr>
             </w:pPr>
             <w:r>
-              <w:rPr>
-                <w:rFonts w:cs="Times New Roman"/>
-                <w:b/>
-                <w:bCs/>
-                <w:color w:val="000000"/>
-                <w:sz w:val="28"/>
-                <w:szCs w:val="28"/>
-                <w:lang w:bidi="si-LK"/>
-              </w:rPr>
-              <w:t>2</w:t>
-            </w:r>
-          </w:p>
-        </w:tc>
-        <w:tc>
-          <w:tcPr>
-            <w:tcW w:w="5760" w:type="dxa"/>
+              <w:t>0.5</w:t>
+            </w:r>
+          </w:p>
+        </w:tc>
+        <w:tc>
+          <w:tcPr>
+            <w:tcW w:w="6186" w:type="dxa"/>
+            <w:vAlign w:val="center"/>
             <w:hideMark/>
           </w:tcPr>
           <w:p>
@@ -607,15 +574,13 @@
                 <w:lang w:eastAsia="en-GB" w:bidi="si-LK"/>
               </w:rPr>
             </w:pPr>
-            <w:r>
-              <w:rPr>
-                <w:rFonts w:cs="Times New Roman"/>
-                <w:color w:val="000000"/>
-                <w:sz w:val="28"/>
-                <w:szCs w:val="28"/>
-                <w:lang w:bidi="si-LK"/>
-              </w:rPr>
-              <w:t xml:space="preserve">Started working on the requirements document by evaluating survey responses, establishing our idea of requirements gathering and why it is important. </w:t>
+            <w:proofErr w:type="spellStart"/>
+            <w:r>
+              <w:t>Riipen</w:t>
+            </w:r>
+            <w:proofErr w:type="spellEnd"/>
+            <w:r>
+              <w:t xml:space="preserve"> platform onboarding call</w:t>
             </w:r>
           </w:p>
         </w:tc>
@@ -628,6 +593,7 @@
           <w:tcPr>
             <w:cnfStyle w:val="001000000000" w:firstRow="0" w:lastRow="0" w:firstColumn="1" w:lastColumn="0" w:oddVBand="0" w:evenVBand="0" w:oddHBand="0" w:evenHBand="0" w:firstRowFirstColumn="0" w:firstRowLastColumn="0" w:lastRowFirstColumn="0" w:lastRowLastColumn="0"/>
             <w:tcW w:w="1691" w:type="dxa"/>
+            <w:vAlign w:val="center"/>
             <w:hideMark/>
           </w:tcPr>
           <w:p>
@@ -643,31 +609,17 @@
               </w:rPr>
             </w:pPr>
             <w:r>
-              <w:rPr>
-                <w:sz w:val="28"/>
-                <w:szCs w:val="28"/>
-              </w:rPr>
-              <w:t xml:space="preserve">October </w:t>
-            </w:r>
-            <w:r>
-              <w:rPr>
-                <w:sz w:val="28"/>
-                <w:szCs w:val="28"/>
-              </w:rPr>
-              <w:t>2</w:t>
-            </w:r>
-            <w:r>
-              <w:rPr>
-                <w:sz w:val="28"/>
-                <w:szCs w:val="28"/>
-              </w:rPr>
-              <w:t>, 2025</w:t>
-            </w:r>
-          </w:p>
-        </w:tc>
-        <w:tc>
-          <w:tcPr>
-            <w:tcW w:w="1565" w:type="dxa"/>
+              <w:t>20</w:t>
+            </w:r>
+            <w:r>
+              <w:t>-Oct-2025</w:t>
+            </w:r>
+          </w:p>
+        </w:tc>
+        <w:tc>
+          <w:tcPr>
+            <w:tcW w:w="1139" w:type="dxa"/>
+            <w:vAlign w:val="center"/>
             <w:hideMark/>
           </w:tcPr>
           <w:p>
@@ -685,11 +637,15 @@
                 <w:lang w:eastAsia="en-GB" w:bidi="si-LK"/>
               </w:rPr>
             </w:pPr>
-          </w:p>
-        </w:tc>
-        <w:tc>
-          <w:tcPr>
-            <w:tcW w:w="5760" w:type="dxa"/>
+            <w:r>
+              <w:t>1</w:t>
+            </w:r>
+          </w:p>
+        </w:tc>
+        <w:tc>
+          <w:tcPr>
+            <w:tcW w:w="6186" w:type="dxa"/>
+            <w:vAlign w:val="center"/>
             <w:hideMark/>
           </w:tcPr>
           <w:p>
@@ -704,6 +660,17 @@
                 <w:lang w:eastAsia="en-GB" w:bidi="si-LK"/>
               </w:rPr>
             </w:pPr>
+            <w:r>
+              <w:t xml:space="preserve">Went through the requirement gathering video in detail making notes to how we could use it for </w:t>
+            </w:r>
+            <w:proofErr w:type="spellStart"/>
+            <w:r>
+              <w:t>CleanDivorce</w:t>
+            </w:r>
+            <w:proofErr w:type="spellEnd"/>
+            <w:r>
+              <w:t xml:space="preserve"> project.</w:t>
+            </w:r>
           </w:p>
         </w:tc>
       </w:tr>
@@ -730,31 +697,13 @@
               </w:rPr>
             </w:pPr>
             <w:r>
-              <w:rPr>
-                <w:sz w:val="28"/>
-                <w:szCs w:val="28"/>
-              </w:rPr>
-              <w:t xml:space="preserve">October </w:t>
-            </w:r>
-            <w:r>
-              <w:rPr>
-                <w:sz w:val="28"/>
-                <w:szCs w:val="28"/>
-              </w:rPr>
-              <w:t>2</w:t>
-            </w:r>
-            <w:r>
-              <w:rPr>
-                <w:sz w:val="28"/>
-                <w:szCs w:val="28"/>
-              </w:rPr>
-              <w:t>, 2025</w:t>
-            </w:r>
-          </w:p>
-        </w:tc>
-        <w:tc>
-          <w:tcPr>
-            <w:tcW w:w="1565" w:type="dxa"/>
+              <w:t>26-Oct-2025</w:t>
+            </w:r>
+          </w:p>
+        </w:tc>
+        <w:tc>
+          <w:tcPr>
+            <w:tcW w:w="1139" w:type="dxa"/>
             <w:hideMark/>
           </w:tcPr>
           <w:p>
@@ -772,11 +721,14 @@
                 <w:lang w:eastAsia="en-GB" w:bidi="si-LK"/>
               </w:rPr>
             </w:pPr>
-          </w:p>
-        </w:tc>
-        <w:tc>
-          <w:tcPr>
-            <w:tcW w:w="5760" w:type="dxa"/>
+            <w:r>
+              <w:t>2</w:t>
+            </w:r>
+          </w:p>
+        </w:tc>
+        <w:tc>
+          <w:tcPr>
+            <w:tcW w:w="6186" w:type="dxa"/>
             <w:hideMark/>
           </w:tcPr>
           <w:p>
@@ -791,12 +743,14 @@
                 <w:lang w:eastAsia="en-GB" w:bidi="si-LK"/>
               </w:rPr>
             </w:pPr>
+            <w:r>
+              <w:t>Drafted up possible questions to include in the survey based on the guidelines and chapter content as in the requirement gathering video compiled by the instructor</w:t>
+            </w:r>
           </w:p>
         </w:tc>
       </w:tr>
       <w:tr>
         <w:trPr>
-          <w:cnfStyle w:val="010000000000" w:firstRow="0" w:lastRow="1" w:firstColumn="0" w:lastColumn="0" w:oddVBand="0" w:evenVBand="0" w:oddHBand="0" w:evenHBand="0" w:firstRowFirstColumn="0" w:firstRowLastColumn="0" w:lastRowFirstColumn="0" w:lastRowLastColumn="0"/>
           <w:trHeight w:val="20"/>
         </w:trPr>
         <w:tc>
@@ -813,41 +767,888 @@
                 <w:szCs w:val="28"/>
               </w:rPr>
             </w:pPr>
-          </w:p>
-        </w:tc>
-        <w:tc>
-          <w:tcPr>
-            <w:tcW w:w="1565" w:type="dxa"/>
+            <w:r>
+              <w:t>28-Oct-2025</w:t>
+            </w:r>
+          </w:p>
+        </w:tc>
+        <w:tc>
+          <w:tcPr>
+            <w:tcW w:w="1139" w:type="dxa"/>
           </w:tcPr>
           <w:p>
             <w:pPr>
               <w:spacing w:line="240" w:lineRule="auto"/>
               <w:jc w:val="right"/>
-              <w:cnfStyle w:val="010000000000" w:firstRow="0" w:lastRow="1" w:firstColumn="0" w:lastColumn="0" w:oddVBand="0" w:evenVBand="0" w:oddHBand="0" w:evenHBand="0" w:firstRowFirstColumn="0" w:firstRowLastColumn="0" w:lastRowFirstColumn="0" w:lastRowLastColumn="0"/>
+              <w:cnfStyle w:val="000000000000" w:firstRow="0" w:lastRow="0" w:firstColumn="0" w:lastColumn="0" w:oddVBand="0" w:evenVBand="0" w:oddHBand="0" w:evenHBand="0" w:firstRowFirstColumn="0" w:firstRowLastColumn="0" w:lastRowFirstColumn="0" w:lastRowLastColumn="0"/>
               <w:rPr>
                 <w:sz w:val="28"/>
                 <w:szCs w:val="28"/>
               </w:rPr>
             </w:pPr>
-          </w:p>
-        </w:tc>
-        <w:tc>
-          <w:tcPr>
-            <w:tcW w:w="5760" w:type="dxa"/>
-          </w:tcPr>
-          <w:p>
-            <w:pPr>
-              <w:spacing w:line="240" w:lineRule="auto"/>
-              <w:cnfStyle w:val="010000000000" w:firstRow="0" w:lastRow="1" w:firstColumn="0" w:lastColumn="0" w:oddVBand="0" w:evenVBand="0" w:oddHBand="0" w:evenHBand="0" w:firstRowFirstColumn="0" w:firstRowLastColumn="0" w:lastRowFirstColumn="0" w:lastRowLastColumn="0"/>
+            <w:r>
+              <w:t>1.5</w:t>
+            </w:r>
+          </w:p>
+        </w:tc>
+        <w:tc>
+          <w:tcPr>
+            <w:tcW w:w="6186" w:type="dxa"/>
+          </w:tcPr>
+          <w:p>
+            <w:pPr>
+              <w:spacing w:line="240" w:lineRule="auto"/>
+              <w:cnfStyle w:val="000000000000" w:firstRow="0" w:lastRow="0" w:firstColumn="0" w:lastColumn="0" w:oddVBand="0" w:evenVBand="0" w:oddHBand="0" w:evenHBand="0" w:firstRowFirstColumn="0" w:firstRowLastColumn="0" w:lastRowFirstColumn="0" w:lastRowLastColumn="0"/>
               <w:rPr>
                 <w:sz w:val="28"/>
                 <w:szCs w:val="28"/>
               </w:rPr>
             </w:pPr>
+            <w:r>
+              <w:t xml:space="preserve"> Worked with Vidarshan, the other member to check the progress on the survey before publishing it to collect user responses. </w:t>
+            </w:r>
+          </w:p>
+        </w:tc>
+      </w:tr>
+      <w:tr>
+        <w:trPr>
+          <w:trHeight w:val="20"/>
+        </w:trPr>
+        <w:tc>
+          <w:tcPr>
+            <w:cnfStyle w:val="001000000000" w:firstRow="0" w:lastRow="0" w:firstColumn="1" w:lastColumn="0" w:oddVBand="0" w:evenVBand="0" w:oddHBand="0" w:evenHBand="0" w:firstRowFirstColumn="0" w:firstRowLastColumn="0" w:lastRowFirstColumn="0" w:lastRowLastColumn="0"/>
+            <w:tcW w:w="1691" w:type="dxa"/>
+          </w:tcPr>
+          <w:p>
+            <w:pPr>
+              <w:spacing w:line="240" w:lineRule="auto"/>
+              <w:jc w:val="right"/>
+            </w:pPr>
+            <w:r>
+              <w:t>29-Oct-2025</w:t>
+            </w:r>
+          </w:p>
+        </w:tc>
+        <w:tc>
+          <w:tcPr>
+            <w:tcW w:w="1139" w:type="dxa"/>
+          </w:tcPr>
+          <w:p>
+            <w:pPr>
+              <w:spacing w:line="240" w:lineRule="auto"/>
+              <w:jc w:val="right"/>
+              <w:cnfStyle w:val="000000000000" w:firstRow="0" w:lastRow="0" w:firstColumn="0" w:lastColumn="0" w:oddVBand="0" w:evenVBand="0" w:oddHBand="0" w:evenHBand="0" w:firstRowFirstColumn="0" w:firstRowLastColumn="0" w:lastRowFirstColumn="0" w:lastRowLastColumn="0"/>
+            </w:pPr>
+            <w:r>
+              <w:t>1</w:t>
+            </w:r>
+          </w:p>
+        </w:tc>
+        <w:tc>
+          <w:tcPr>
+            <w:tcW w:w="6186" w:type="dxa"/>
+          </w:tcPr>
+          <w:p>
+            <w:pPr>
+              <w:spacing w:line="240" w:lineRule="auto"/>
+              <w:cnfStyle w:val="000000000000" w:firstRow="0" w:lastRow="0" w:firstColumn="0" w:lastColumn="0" w:oddVBand="0" w:evenVBand="0" w:oddHBand="0" w:evenHBand="0" w:firstRowFirstColumn="0" w:firstRowLastColumn="0" w:lastRowFirstColumn="0" w:lastRowLastColumn="0"/>
+            </w:pPr>
+            <w:r>
+              <w:t xml:space="preserve">Reviewed the survey again after getting feedback from the instructor. Incorporated the feedback and added an open-ended question and a draggable multiple-choice question to include participant’s perspectives in their own words and added a draggable </w:t>
+            </w:r>
+            <w:proofErr w:type="spellStart"/>
+            <w:r>
+              <w:t>mcq</w:t>
+            </w:r>
+            <w:proofErr w:type="spellEnd"/>
+            <w:r>
+              <w:t xml:space="preserve"> question to allow users to prioritize their requirements.</w:t>
+            </w:r>
+          </w:p>
+        </w:tc>
+      </w:tr>
+      <w:tr>
+        <w:trPr>
+          <w:trHeight w:val="1030"/>
+        </w:trPr>
+        <w:tc>
+          <w:tcPr>
+            <w:cnfStyle w:val="001000000000" w:firstRow="0" w:lastRow="0" w:firstColumn="1" w:lastColumn="0" w:oddVBand="0" w:evenVBand="0" w:oddHBand="0" w:evenHBand="0" w:firstRowFirstColumn="0" w:firstRowLastColumn="0" w:lastRowFirstColumn="0" w:lastRowLastColumn="0"/>
+            <w:tcW w:w="1691" w:type="dxa"/>
+          </w:tcPr>
+          <w:p>
+            <w:pPr>
+              <w:spacing w:line="240" w:lineRule="auto"/>
+              <w:jc w:val="right"/>
+            </w:pPr>
+            <w:r>
+              <w:t>1-Nov-, 2025</w:t>
+            </w:r>
+          </w:p>
+        </w:tc>
+        <w:tc>
+          <w:tcPr>
+            <w:tcW w:w="1139" w:type="dxa"/>
+          </w:tcPr>
+          <w:p>
+            <w:pPr>
+              <w:spacing w:line="240" w:lineRule="auto"/>
+              <w:jc w:val="right"/>
+              <w:cnfStyle w:val="000000000000" w:firstRow="0" w:lastRow="0" w:firstColumn="0" w:lastColumn="0" w:oddVBand="0" w:evenVBand="0" w:oddHBand="0" w:evenHBand="0" w:firstRowFirstColumn="0" w:firstRowLastColumn="0" w:lastRowFirstColumn="0" w:lastRowLastColumn="0"/>
+            </w:pPr>
+            <w:r>
+              <w:t>2</w:t>
+            </w:r>
+          </w:p>
+        </w:tc>
+        <w:tc>
+          <w:tcPr>
+            <w:tcW w:w="6186" w:type="dxa"/>
+          </w:tcPr>
+          <w:p>
+            <w:pPr>
+              <w:spacing w:line="240" w:lineRule="auto"/>
+              <w:cnfStyle w:val="000000000000" w:firstRow="0" w:lastRow="0" w:firstColumn="0" w:lastColumn="0" w:oddVBand="0" w:evenVBand="0" w:oddHBand="0" w:evenHBand="0" w:firstRowFirstColumn="0" w:firstRowLastColumn="0" w:lastRowFirstColumn="0" w:lastRowLastColumn="0"/>
+            </w:pPr>
+            <w:r>
+              <w:t xml:space="preserve">Started working on the requirements document by evaluating survey responses, establishing our idea of requirements gathering and why it is important. </w:t>
+            </w:r>
+          </w:p>
+        </w:tc>
+      </w:tr>
+      <w:tr>
+        <w:trPr>
+          <w:trHeight w:val="1257"/>
+        </w:trPr>
+        <w:tc>
+          <w:tcPr>
+            <w:cnfStyle w:val="001000000000" w:firstRow="0" w:lastRow="0" w:firstColumn="1" w:lastColumn="0" w:oddVBand="0" w:evenVBand="0" w:oddHBand="0" w:evenHBand="0" w:firstRowFirstColumn="0" w:firstRowLastColumn="0" w:lastRowFirstColumn="0" w:lastRowLastColumn="0"/>
+            <w:tcW w:w="1691" w:type="dxa"/>
+          </w:tcPr>
+          <w:p>
+            <w:pPr>
+              <w:spacing w:line="240" w:lineRule="auto"/>
+              <w:jc w:val="right"/>
+            </w:pPr>
+            <w:r>
+              <w:t>2-Nov-2025</w:t>
+            </w:r>
+          </w:p>
+        </w:tc>
+        <w:tc>
+          <w:tcPr>
+            <w:tcW w:w="1139" w:type="dxa"/>
+          </w:tcPr>
+          <w:p>
+            <w:pPr>
+              <w:spacing w:line="240" w:lineRule="auto"/>
+              <w:jc w:val="right"/>
+              <w:cnfStyle w:val="000000000000" w:firstRow="0" w:lastRow="0" w:firstColumn="0" w:lastColumn="0" w:oddVBand="0" w:evenVBand="0" w:oddHBand="0" w:evenHBand="0" w:firstRowFirstColumn="0" w:firstRowLastColumn="0" w:lastRowFirstColumn="0" w:lastRowLastColumn="0"/>
+            </w:pPr>
+            <w:r>
+              <w:t>4</w:t>
+            </w:r>
+          </w:p>
+        </w:tc>
+        <w:tc>
+          <w:tcPr>
+            <w:tcW w:w="6186" w:type="dxa"/>
+          </w:tcPr>
+          <w:p>
+            <w:pPr>
+              <w:spacing w:line="240" w:lineRule="auto"/>
+              <w:cnfStyle w:val="000000000000" w:firstRow="0" w:lastRow="0" w:firstColumn="0" w:lastColumn="0" w:oddVBand="0" w:evenVBand="0" w:oddHBand="0" w:evenHBand="0" w:firstRowFirstColumn="0" w:firstRowLastColumn="0" w:lastRowFirstColumn="0" w:lastRowLastColumn="0"/>
+            </w:pPr>
+            <w:r>
+              <w:t>Created the report section on survey respondents and data analysis. Created two personas (Mark and Chloe).</w:t>
+            </w:r>
+          </w:p>
+          <w:p>
+            <w:pPr>
+              <w:spacing w:line="240" w:lineRule="auto"/>
+              <w:cnfStyle w:val="000000000000" w:firstRow="0" w:lastRow="0" w:firstColumn="0" w:lastColumn="0" w:oddVBand="0" w:evenVBand="0" w:oddHBand="0" w:evenHBand="0" w:firstRowFirstColumn="0" w:firstRowLastColumn="0" w:lastRowFirstColumn="0" w:lastRowLastColumn="0"/>
+            </w:pPr>
+            <w:r>
+              <w:t>Review the final document.</w:t>
+            </w:r>
+          </w:p>
+          <w:p>
+            <w:pPr>
+              <w:spacing w:line="240" w:lineRule="auto"/>
+              <w:cnfStyle w:val="000000000000" w:firstRow="0" w:lastRow="0" w:firstColumn="0" w:lastColumn="0" w:oddVBand="0" w:evenVBand="0" w:oddHBand="0" w:evenHBand="0" w:firstRowFirstColumn="0" w:firstRowLastColumn="0" w:lastRowFirstColumn="0" w:lastRowLastColumn="0"/>
+            </w:pPr>
+          </w:p>
+        </w:tc>
+      </w:tr>
+      <w:tr>
+        <w:trPr>
+          <w:cnfStyle w:val="010000000000" w:firstRow="0" w:lastRow="1" w:firstColumn="0" w:lastColumn="0" w:oddVBand="0" w:evenVBand="0" w:oddHBand="0" w:evenHBand="0" w:firstRowFirstColumn="0" w:firstRowLastColumn="0" w:lastRowFirstColumn="0" w:lastRowLastColumn="0"/>
+          <w:trHeight w:val="865"/>
+        </w:trPr>
+        <w:tc>
+          <w:tcPr>
+            <w:cnfStyle w:val="001000000000" w:firstRow="0" w:lastRow="0" w:firstColumn="1" w:lastColumn="0" w:oddVBand="0" w:evenVBand="0" w:oddHBand="0" w:evenHBand="0" w:firstRowFirstColumn="0" w:firstRowLastColumn="0" w:lastRowFirstColumn="0" w:lastRowLastColumn="0"/>
+            <w:tcW w:w="1691" w:type="dxa"/>
+          </w:tcPr>
+          <w:p>
+            <w:pPr>
+              <w:spacing w:line="240" w:lineRule="auto"/>
+              <w:jc w:val="right"/>
+            </w:pPr>
+            <w:r>
+              <w:t>Total</w:t>
+            </w:r>
+          </w:p>
+        </w:tc>
+        <w:tc>
+          <w:tcPr>
+            <w:tcW w:w="1139" w:type="dxa"/>
+          </w:tcPr>
+          <w:p>
+            <w:pPr>
+              <w:spacing w:line="240" w:lineRule="auto"/>
+              <w:jc w:val="right"/>
+              <w:cnfStyle w:val="010000000000" w:firstRow="0" w:lastRow="1" w:firstColumn="0" w:lastColumn="0" w:oddVBand="0" w:evenVBand="0" w:oddHBand="0" w:evenHBand="0" w:firstRowFirstColumn="0" w:firstRowLastColumn="0" w:lastRowFirstColumn="0" w:lastRowLastColumn="0"/>
+            </w:pPr>
+            <w:r>
+              <w:t>15.25</w:t>
+            </w:r>
+          </w:p>
+        </w:tc>
+        <w:tc>
+          <w:tcPr>
+            <w:tcW w:w="6186" w:type="dxa"/>
+          </w:tcPr>
+          <w:p>
+            <w:pPr>
+              <w:spacing w:line="240" w:lineRule="auto"/>
+              <w:cnfStyle w:val="010000000000" w:firstRow="0" w:lastRow="1" w:firstColumn="0" w:lastColumn="0" w:oddVBand="0" w:evenVBand="0" w:oddHBand="0" w:evenHBand="0" w:firstRowFirstColumn="0" w:firstRowLastColumn="0" w:lastRowFirstColumn="0" w:lastRowLastColumn="0"/>
+            </w:pPr>
           </w:p>
         </w:tc>
       </w:tr>
     </w:tbl>
+    <w:p>
+      <w:pPr>
+        <w:rPr>
+          <w:rFonts w:cs="Times New Roman"/>
+          <w:b/>
+          <w:bCs/>
+        </w:rPr>
+      </w:pPr>
+    </w:p>
+    <w:p>
+      <w:pPr>
+        <w:rPr>
+          <w:rFonts w:cs="Times New Roman"/>
+          <w:b/>
+          <w:bCs/>
+        </w:rPr>
+      </w:pPr>
+    </w:p>
+    <w:p>
+      <w:pPr>
+        <w:spacing w:after="0" w:line="259" w:lineRule="auto"/>
+        <w:ind w:left="10" w:hanging="10"/>
+      </w:pPr>
+      <w:r>
+        <w:rPr>
+          <w:b/>
+        </w:rPr>
+        <w:lastRenderedPageBreak/>
+        <w:t xml:space="preserve">AI Use Section: </w:t>
+      </w:r>
+      <w:r>
+        <w:t xml:space="preserve"> </w:t>
+      </w:r>
+    </w:p>
+    <w:tbl>
+      <w:tblPr>
+        <w:tblStyle w:val="TableGrid"/>
+        <w:tblW w:w="8911" w:type="dxa"/>
+        <w:tblInd w:w="15" w:type="dxa"/>
+        <w:tblCellMar>
+          <w:top w:w="95" w:type="dxa"/>
+        </w:tblCellMar>
+        <w:tblLook w:val="04A0" w:firstRow="1" w:lastRow="0" w:firstColumn="1" w:lastColumn="0" w:noHBand="0" w:noVBand="1"/>
+      </w:tblPr>
+      <w:tblGrid>
+        <w:gridCol w:w="1256"/>
+        <w:gridCol w:w="1985"/>
+        <w:gridCol w:w="5670"/>
+      </w:tblGrid>
+      <w:tr>
+        <w:trPr>
+          <w:trHeight w:val="619"/>
+        </w:trPr>
+        <w:tc>
+          <w:tcPr>
+            <w:tcW w:w="1256" w:type="dxa"/>
+            <w:tcBorders>
+              <w:top w:val="single" w:sz="4" w:space="0" w:color="000000"/>
+              <w:left w:val="single" w:sz="4" w:space="0" w:color="000000"/>
+              <w:bottom w:val="single" w:sz="4" w:space="0" w:color="000000"/>
+              <w:right w:val="single" w:sz="4" w:space="0" w:color="000000"/>
+            </w:tcBorders>
+          </w:tcPr>
+          <w:p>
+            <w:pPr>
+              <w:spacing w:line="259" w:lineRule="auto"/>
+              <w:ind w:left="106"/>
+            </w:pPr>
+            <w:r>
+              <w:rPr>
+                <w:b/>
+              </w:rPr>
+              <w:t xml:space="preserve">AI Tool Name </w:t>
+            </w:r>
+          </w:p>
+        </w:tc>
+        <w:tc>
+          <w:tcPr>
+            <w:tcW w:w="1985" w:type="dxa"/>
+            <w:tcBorders>
+              <w:top w:val="single" w:sz="4" w:space="0" w:color="000000"/>
+              <w:left w:val="single" w:sz="4" w:space="0" w:color="000000"/>
+              <w:bottom w:val="single" w:sz="4" w:space="0" w:color="000000"/>
+              <w:right w:val="single" w:sz="4" w:space="0" w:color="000000"/>
+            </w:tcBorders>
+          </w:tcPr>
+          <w:p>
+            <w:pPr>
+              <w:spacing w:line="259" w:lineRule="auto"/>
+              <w:ind w:left="106" w:hanging="128"/>
+            </w:pPr>
+            <w:r>
+              <w:t xml:space="preserve"> </w:t>
+            </w:r>
+            <w:r>
+              <w:rPr>
+                <w:b/>
+              </w:rPr>
+              <w:t xml:space="preserve">Version, Account Type </w:t>
+            </w:r>
+          </w:p>
+        </w:tc>
+        <w:tc>
+          <w:tcPr>
+            <w:tcW w:w="5670" w:type="dxa"/>
+            <w:tcBorders>
+              <w:top w:val="single" w:sz="4" w:space="0" w:color="000000"/>
+              <w:left w:val="single" w:sz="4" w:space="0" w:color="000000"/>
+              <w:bottom w:val="single" w:sz="4" w:space="0" w:color="000000"/>
+              <w:right w:val="single" w:sz="4" w:space="0" w:color="000000"/>
+            </w:tcBorders>
+          </w:tcPr>
+          <w:p>
+            <w:pPr>
+              <w:spacing w:line="259" w:lineRule="auto"/>
+              <w:ind w:left="-22"/>
+            </w:pPr>
+            <w:r>
+              <w:rPr>
+                <w:b/>
+              </w:rPr>
+              <w:t xml:space="preserve">Specific feature for which the AI tool was used </w:t>
+            </w:r>
+            <w:r>
+              <w:t xml:space="preserve"> </w:t>
+            </w:r>
+          </w:p>
+        </w:tc>
+      </w:tr>
+      <w:tr>
+        <w:trPr>
+          <w:trHeight w:val="489"/>
+        </w:trPr>
+        <w:tc>
+          <w:tcPr>
+            <w:tcW w:w="1256" w:type="dxa"/>
+            <w:tcBorders>
+              <w:top w:val="single" w:sz="4" w:space="0" w:color="000000"/>
+              <w:left w:val="single" w:sz="4" w:space="0" w:color="000000"/>
+              <w:bottom w:val="single" w:sz="4" w:space="0" w:color="000000"/>
+              <w:right w:val="single" w:sz="4" w:space="0" w:color="000000"/>
+            </w:tcBorders>
+          </w:tcPr>
+          <w:p>
+            <w:pPr>
+              <w:spacing w:line="259" w:lineRule="auto"/>
+              <w:ind w:left="106"/>
+            </w:pPr>
+            <w:r>
+              <w:t>ChatGPT</w:t>
+            </w:r>
+          </w:p>
+        </w:tc>
+        <w:tc>
+          <w:tcPr>
+            <w:tcW w:w="1985" w:type="dxa"/>
+            <w:tcBorders>
+              <w:top w:val="single" w:sz="4" w:space="0" w:color="000000"/>
+              <w:left w:val="single" w:sz="4" w:space="0" w:color="000000"/>
+              <w:bottom w:val="single" w:sz="4" w:space="0" w:color="000000"/>
+              <w:right w:val="single" w:sz="4" w:space="0" w:color="000000"/>
+            </w:tcBorders>
+          </w:tcPr>
+          <w:p>
+            <w:pPr>
+              <w:spacing w:line="259" w:lineRule="auto"/>
+              <w:ind w:left="106"/>
+            </w:pPr>
+            <w:r>
+              <w:t>5, Free</w:t>
+            </w:r>
+          </w:p>
+        </w:tc>
+        <w:tc>
+          <w:tcPr>
+            <w:tcW w:w="5670" w:type="dxa"/>
+            <w:tcBorders>
+              <w:top w:val="single" w:sz="4" w:space="0" w:color="000000"/>
+              <w:left w:val="single" w:sz="4" w:space="0" w:color="000000"/>
+              <w:bottom w:val="single" w:sz="4" w:space="0" w:color="000000"/>
+              <w:right w:val="single" w:sz="4" w:space="0" w:color="000000"/>
+            </w:tcBorders>
+          </w:tcPr>
+          <w:p>
+            <w:pPr>
+              <w:spacing w:line="259" w:lineRule="auto"/>
+              <w:ind w:left="106"/>
+            </w:pPr>
+            <w:r>
+              <w:t>Turning real data into a persona</w:t>
+            </w:r>
+          </w:p>
+        </w:tc>
+      </w:tr>
+      <w:tr>
+        <w:trPr>
+          <w:trHeight w:val="489"/>
+        </w:trPr>
+        <w:tc>
+          <w:tcPr>
+            <w:tcW w:w="1256" w:type="dxa"/>
+            <w:tcBorders>
+              <w:top w:val="single" w:sz="4" w:space="0" w:color="000000"/>
+              <w:left w:val="single" w:sz="4" w:space="0" w:color="000000"/>
+              <w:bottom w:val="single" w:sz="4" w:space="0" w:color="000000"/>
+              <w:right w:val="single" w:sz="4" w:space="0" w:color="000000"/>
+            </w:tcBorders>
+          </w:tcPr>
+          <w:p>
+            <w:pPr>
+              <w:spacing w:line="259" w:lineRule="auto"/>
+              <w:ind w:left="106"/>
+            </w:pPr>
+            <w:r>
+              <w:t>ChatGPT</w:t>
+            </w:r>
+          </w:p>
+        </w:tc>
+        <w:tc>
+          <w:tcPr>
+            <w:tcW w:w="1985" w:type="dxa"/>
+            <w:tcBorders>
+              <w:top w:val="single" w:sz="4" w:space="0" w:color="000000"/>
+              <w:left w:val="single" w:sz="4" w:space="0" w:color="000000"/>
+              <w:bottom w:val="single" w:sz="4" w:space="0" w:color="000000"/>
+              <w:right w:val="single" w:sz="4" w:space="0" w:color="000000"/>
+            </w:tcBorders>
+          </w:tcPr>
+          <w:p>
+            <w:pPr>
+              <w:spacing w:line="259" w:lineRule="auto"/>
+              <w:ind w:left="106"/>
+            </w:pPr>
+            <w:r>
+              <w:t xml:space="preserve">5, </w:t>
+            </w:r>
+            <w:r>
+              <w:t>Free</w:t>
+            </w:r>
+          </w:p>
+        </w:tc>
+        <w:tc>
+          <w:tcPr>
+            <w:tcW w:w="5670" w:type="dxa"/>
+            <w:tcBorders>
+              <w:top w:val="single" w:sz="4" w:space="0" w:color="000000"/>
+              <w:left w:val="single" w:sz="4" w:space="0" w:color="000000"/>
+              <w:bottom w:val="single" w:sz="4" w:space="0" w:color="000000"/>
+              <w:right w:val="single" w:sz="4" w:space="0" w:color="000000"/>
+            </w:tcBorders>
+          </w:tcPr>
+          <w:p>
+            <w:pPr>
+              <w:spacing w:line="259" w:lineRule="auto"/>
+              <w:ind w:left="106"/>
+            </w:pPr>
+            <w:r>
+              <w:t>Age groups and their name definition. Example:</w:t>
+            </w:r>
+          </w:p>
+          <w:p>
+            <w:pPr>
+              <w:spacing w:line="259" w:lineRule="auto"/>
+              <w:ind w:left="106"/>
+            </w:pPr>
+          </w:p>
+          <w:p>
+            <w:pPr>
+              <w:spacing w:line="259" w:lineRule="auto"/>
+              <w:ind w:left="106"/>
+            </w:pPr>
+            <w:r>
+              <w:t>People born from 2001-2007are Gen-Z, 1971–1980 are Gen-X</w:t>
+            </w:r>
+          </w:p>
+        </w:tc>
+      </w:tr>
+      <w:tr>
+        <w:trPr>
+          <w:trHeight w:val="489"/>
+        </w:trPr>
+        <w:tc>
+          <w:tcPr>
+            <w:tcW w:w="1256" w:type="dxa"/>
+            <w:tcBorders>
+              <w:top w:val="single" w:sz="4" w:space="0" w:color="000000"/>
+              <w:left w:val="single" w:sz="4" w:space="0" w:color="000000"/>
+              <w:bottom w:val="single" w:sz="4" w:space="0" w:color="000000"/>
+              <w:right w:val="single" w:sz="4" w:space="0" w:color="000000"/>
+            </w:tcBorders>
+          </w:tcPr>
+          <w:p>
+            <w:pPr>
+              <w:spacing w:line="259" w:lineRule="auto"/>
+              <w:ind w:left="106"/>
+            </w:pPr>
+            <w:r>
+              <w:t>ChatGPT</w:t>
+            </w:r>
+          </w:p>
+        </w:tc>
+        <w:tc>
+          <w:tcPr>
+            <w:tcW w:w="1985" w:type="dxa"/>
+            <w:tcBorders>
+              <w:top w:val="single" w:sz="4" w:space="0" w:color="000000"/>
+              <w:left w:val="single" w:sz="4" w:space="0" w:color="000000"/>
+              <w:bottom w:val="single" w:sz="4" w:space="0" w:color="000000"/>
+              <w:right w:val="single" w:sz="4" w:space="0" w:color="000000"/>
+            </w:tcBorders>
+          </w:tcPr>
+          <w:p>
+            <w:pPr>
+              <w:spacing w:line="259" w:lineRule="auto"/>
+              <w:ind w:left="106"/>
+            </w:pPr>
+            <w:r>
+              <w:t xml:space="preserve">5, </w:t>
+            </w:r>
+            <w:r>
+              <w:t>Plus (Through the other member’s account)</w:t>
+            </w:r>
+          </w:p>
+        </w:tc>
+        <w:tc>
+          <w:tcPr>
+            <w:tcW w:w="5670" w:type="dxa"/>
+            <w:tcBorders>
+              <w:top w:val="single" w:sz="4" w:space="0" w:color="000000"/>
+              <w:left w:val="single" w:sz="4" w:space="0" w:color="000000"/>
+              <w:bottom w:val="single" w:sz="4" w:space="0" w:color="000000"/>
+              <w:right w:val="single" w:sz="4" w:space="0" w:color="000000"/>
+            </w:tcBorders>
+          </w:tcPr>
+          <w:p>
+            <w:pPr>
+              <w:spacing w:line="259" w:lineRule="auto"/>
+              <w:ind w:left="106"/>
+            </w:pPr>
+            <w:r>
+              <w:t>Generating story boards.</w:t>
+            </w:r>
+          </w:p>
+        </w:tc>
+      </w:tr>
+    </w:tbl>
+    <w:p>
+      <w:pPr>
+        <w:spacing w:after="296" w:line="259" w:lineRule="auto"/>
+        <w:rPr>
+          <w:b/>
+          <w:i/>
+        </w:rPr>
+      </w:pPr>
+    </w:p>
+    <w:p>
+      <w:pPr>
+        <w:spacing w:after="296" w:line="259" w:lineRule="auto"/>
+      </w:pPr>
+      <w:r>
+        <w:rPr>
+          <w:b/>
+          <w:i/>
+        </w:rPr>
+        <w:t>Appendix:</w:t>
+      </w:r>
+      <w:r>
+        <w:rPr>
+          <w:b/>
+        </w:rPr>
+        <w:t xml:space="preserve"> </w:t>
+      </w:r>
+    </w:p>
+    <w:p>
+      <w:pPr>
+        <w:spacing w:after="296" w:line="259" w:lineRule="auto"/>
+        <w:rPr>
+          <w:b/>
+        </w:rPr>
+      </w:pPr>
+      <w:r>
+        <w:rPr>
+          <w:b/>
+        </w:rPr>
+        <w:t xml:space="preserve">Generated images: </w:t>
+      </w:r>
+    </w:p>
+    <w:p>
+      <w:pPr>
+        <w:spacing w:after="296" w:line="259" w:lineRule="auto"/>
+        <w:rPr>
+          <w:b/>
+        </w:rPr>
+      </w:pPr>
+      <w:r>
+        <w:rPr>
+          <w:b/>
+          <w:noProof/>
+          <w14:ligatures w14:val="standardContextual"/>
+        </w:rPr>
+        <w:drawing>
+          <wp:inline distT="0" distB="0" distL="0" distR="0" wp14:anchorId="4F28915E" wp14:editId="756DC843">
+            <wp:extent cx="2588964" cy="3889524"/>
+            <wp:effectExtent l="0" t="0" r="1905" b="0"/>
+            <wp:docPr id="121611767" name="Picture 1" descr="A cartoon of a person looking at a cell phone&#10;&#10;AI-generated content may be incorrect."/>
+            <wp:cNvGraphicFramePr>
+              <a:graphicFrameLocks xmlns:a="http://schemas.openxmlformats.org/drawingml/2006/main" noChangeAspect="1"/>
+            </wp:cNvGraphicFramePr>
+            <a:graphic xmlns:a="http://schemas.openxmlformats.org/drawingml/2006/main">
+              <a:graphicData uri="http://schemas.openxmlformats.org/drawingml/2006/picture">
+                <pic:pic xmlns:pic="http://schemas.openxmlformats.org/drawingml/2006/picture">
+                  <pic:nvPicPr>
+                    <pic:cNvPr id="121611767" name="Picture 1" descr="A cartoon of a person looking at a cell phone&#10;&#10;AI-generated content may be incorrect."/>
+                    <pic:cNvPicPr/>
+                  </pic:nvPicPr>
+                  <pic:blipFill>
+                    <a:blip r:embed="rId5" cstate="print">
+                      <a:extLst>
+                        <a:ext uri="{28A0092B-C50C-407E-A947-70E740481C1C}">
+                          <a14:useLocalDpi xmlns:a14="http://schemas.microsoft.com/office/drawing/2010/main" val="0"/>
+                        </a:ext>
+                      </a:extLst>
+                    </a:blip>
+                    <a:stretch>
+                      <a:fillRect/>
+                    </a:stretch>
+                  </pic:blipFill>
+                  <pic:spPr>
+                    <a:xfrm>
+                      <a:off x="0" y="0"/>
+                      <a:ext cx="2646766" cy="3976363"/>
+                    </a:xfrm>
+                    <a:prstGeom prst="rect">
+                      <a:avLst/>
+                    </a:prstGeom>
+                  </pic:spPr>
+                </pic:pic>
+              </a:graphicData>
+            </a:graphic>
+          </wp:inline>
+        </w:drawing>
+      </w:r>
+      <w:r>
+        <w:rPr>
+          <w:b/>
+          <w:noProof/>
+          <w14:ligatures w14:val="standardContextual"/>
+        </w:rPr>
+        <w:drawing>
+          <wp:inline distT="0" distB="0" distL="0" distR="0" wp14:anchorId="35F78F0E" wp14:editId="1CC9667F">
+            <wp:extent cx="2544445" cy="3822640"/>
+            <wp:effectExtent l="0" t="0" r="0" b="635"/>
+            <wp:docPr id="330261834" name="Picture 2" descr="A cartoon of a person holding a phone&#10;&#10;AI-generated content may be incorrect."/>
+            <wp:cNvGraphicFramePr>
+              <a:graphicFrameLocks xmlns:a="http://schemas.openxmlformats.org/drawingml/2006/main" noChangeAspect="1"/>
+            </wp:cNvGraphicFramePr>
+            <a:graphic xmlns:a="http://schemas.openxmlformats.org/drawingml/2006/main">
+              <a:graphicData uri="http://schemas.openxmlformats.org/drawingml/2006/picture">
+                <pic:pic xmlns:pic="http://schemas.openxmlformats.org/drawingml/2006/picture">
+                  <pic:nvPicPr>
+                    <pic:cNvPr id="330261834" name="Picture 2" descr="A cartoon of a person holding a phone&#10;&#10;AI-generated content may be incorrect."/>
+                    <pic:cNvPicPr/>
+                  </pic:nvPicPr>
+                  <pic:blipFill>
+                    <a:blip r:embed="rId6" cstate="print">
+                      <a:extLst>
+                        <a:ext uri="{28A0092B-C50C-407E-A947-70E740481C1C}">
+                          <a14:useLocalDpi xmlns:a14="http://schemas.microsoft.com/office/drawing/2010/main" val="0"/>
+                        </a:ext>
+                      </a:extLst>
+                    </a:blip>
+                    <a:stretch>
+                      <a:fillRect/>
+                    </a:stretch>
+                  </pic:blipFill>
+                  <pic:spPr>
+                    <a:xfrm>
+                      <a:off x="0" y="0"/>
+                      <a:ext cx="2602105" cy="3909265"/>
+                    </a:xfrm>
+                    <a:prstGeom prst="rect">
+                      <a:avLst/>
+                    </a:prstGeom>
+                  </pic:spPr>
+                </pic:pic>
+              </a:graphicData>
+            </a:graphic>
+          </wp:inline>
+        </w:drawing>
+      </w:r>
+    </w:p>
+    <w:p>
+      <w:pPr>
+        <w:spacing w:after="296" w:line="259" w:lineRule="auto"/>
+        <w:ind w:left="10" w:hanging="10"/>
+        <w:rPr>
+          <w:b/>
+          <w:i/>
+        </w:rPr>
+      </w:pPr>
+    </w:p>
+    <w:p>
+      <w:pPr>
+        <w:spacing w:after="296" w:line="259" w:lineRule="auto"/>
+        <w:ind w:left="10" w:hanging="10"/>
+        <w:rPr>
+          <w:b/>
+          <w:i/>
+        </w:rPr>
+      </w:pPr>
+    </w:p>
+    <w:p>
+      <w:pPr>
+        <w:spacing w:after="296" w:line="259" w:lineRule="auto"/>
+        <w:ind w:left="10" w:hanging="10"/>
+      </w:pPr>
+      <w:r>
+        <w:rPr>
+          <w:b/>
+          <w:i/>
+        </w:rPr>
+        <w:lastRenderedPageBreak/>
+        <w:t>Value Addition:</w:t>
+      </w:r>
+      <w:r>
+        <w:rPr>
+          <w:b/>
+        </w:rPr>
+        <w:t xml:space="preserve"> </w:t>
+      </w:r>
+    </w:p>
+    <w:p>
+      <w:pPr>
+        <w:numPr>
+          <w:ilvl w:val="0"/>
+          <w:numId w:val="1"/>
+        </w:numPr>
+        <w:spacing w:after="30" w:line="250" w:lineRule="auto"/>
+        <w:ind w:hanging="360"/>
+        <w:jc w:val="left"/>
+      </w:pPr>
+      <w:r>
+        <w:rPr>
+          <w:b/>
+        </w:rPr>
+        <w:t>Prompt 1:</w:t>
+      </w:r>
+      <w:r>
+        <w:t xml:space="preserve"> </w:t>
+      </w:r>
+    </w:p>
+    <w:p>
+      <w:pPr>
+        <w:numPr>
+          <w:ilvl w:val="2"/>
+          <w:numId w:val="2"/>
+        </w:numPr>
+        <w:spacing w:after="0"/>
+        <w:jc w:val="left"/>
+      </w:pPr>
+      <w:proofErr w:type="gramStart"/>
+      <w:r>
+        <w:t xml:space="preserve">Mark </w:t>
+      </w:r>
+      <w:r>
+        <w:t xml:space="preserve"> (</w:t>
+      </w:r>
+      <w:proofErr w:type="gramEnd"/>
+      <w:r>
+        <w:t xml:space="preserve">Attached </w:t>
+      </w:r>
+      <w:r>
+        <w:t>Persona</w:t>
+      </w:r>
+      <w:r>
+        <w:t xml:space="preserve"> to the message</w:t>
+      </w:r>
+      <w:r>
+        <w:t>) -</w:t>
+      </w:r>
+      <w:r>
+        <w:t xml:space="preserve"> </w:t>
+      </w:r>
+      <w:r>
+        <w:t>using this persona, emphasize that this person is currently anxious about his decision to proceed with a divorce. Give the impression where his feelings are affirmed, which gives him assurance of his decision through using this app</w:t>
+      </w:r>
+    </w:p>
+    <w:p>
+      <w:pPr>
+        <w:pStyle w:val="ListParagraph"/>
+        <w:numPr>
+          <w:ilvl w:val="2"/>
+          <w:numId w:val="2"/>
+        </w:numPr>
+        <w:spacing w:after="30" w:line="276" w:lineRule="auto"/>
+      </w:pPr>
+      <w:r>
+        <w:t>Chloe</w:t>
+      </w:r>
+      <w:r>
+        <w:t xml:space="preserve"> </w:t>
+      </w:r>
+      <w:r>
+        <w:t>(</w:t>
+      </w:r>
+      <w:r>
+        <w:t xml:space="preserve">Attached </w:t>
+      </w:r>
+      <w:r>
+        <w:t>Persona</w:t>
+      </w:r>
+      <w:r>
+        <w:t xml:space="preserve"> to the message</w:t>
+      </w:r>
+      <w:r>
+        <w:t xml:space="preserve">) - </w:t>
+      </w:r>
+      <w:r>
+        <w:t>using this persona, emphasize on privacy and assurance related to personal data and generate the story board of this user discovering and using the app</w:t>
+      </w:r>
+    </w:p>
     <w:p>
       <w:pPr>
         <w:rPr>
@@ -865,6 +1666,315 @@
     </w:sectPr>
   </w:body>
 </w:document>
+</file>
+
+<file path=word/numbering.xml><?xml version="1.0" encoding="utf-8"?>
+<w:numbering xmlns:wpc="http://schemas.microsoft.com/office/word/2010/wordprocessingCanvas" xmlns:cx="http://schemas.microsoft.com/office/drawing/2014/chartex" xmlns:cx1="http://schemas.microsoft.com/office/drawing/2015/9/8/chartex" xmlns:cx2="http://schemas.microsoft.com/office/drawing/2015/10/21/chartex" xmlns:cx3="http://schemas.microsoft.com/office/drawing/2016/5/9/chartex" xmlns:cx4="http://schemas.microsoft.com/office/drawing/2016/5/10/chartex" xmlns:cx5="http://schemas.microsoft.com/office/drawing/2016/5/11/chartex" xmlns:cx6="http://schemas.microsoft.com/office/drawing/2016/5/12/chartex" xmlns:cx7="http://schemas.microsoft.com/office/drawing/2016/5/13/chartex" xmlns:cx8="http://schemas.microsoft.com/office/drawing/2016/5/14/chartex" xmlns:mc="http://schemas.openxmlformats.org/markup-compatibility/2006" xmlns:aink="http://schemas.microsoft.com/office/drawing/2016/ink" xmlns:am3d="http://schemas.microsoft.com/office/drawing/2017/model3d" xmlns:o="urn:schemas-microsoft-com:office:office" xmlns:oel="http://schemas.microsoft.com/office/2019/extlst" xmlns:r="http://schemas.openxmlformats.org/officeDocument/2006/relationships" xmlns:m="http://schemas.openxmlformats.org/officeDocument/2006/math" xmlns:v="urn:schemas-microsoft-com:vml" xmlns:wp14="http://schemas.microsoft.com/office/word/2010/wordprocessingDrawing" xmlns:wp="http://schemas.openxmlformats.org/drawingml/2006/wordprocessingDrawing" xmlns:w10="urn:schemas-microsoft-com:office:word" xmlns:w="http://schemas.openxmlformats.org/wordprocessingml/2006/main" xmlns:w14="http://schemas.microsoft.com/office/word/2010/wordml" xmlns:w15="http://schemas.microsoft.com/office/word/2012/wordml" xmlns:w16cex="http://schemas.microsoft.com/office/word/2018/wordml/cex" xmlns:w16cid="http://schemas.microsoft.com/office/word/2016/wordml/cid" xmlns:w16="http://schemas.microsoft.com/office/word/2018/wordml" xmlns:w16du="http://schemas.microsoft.com/office/word/2023/wordml/word16du" xmlns:w16sdtdh="http://schemas.microsoft.com/office/word/2020/wordml/sdtdatahash" xmlns:w16sdtfl="http://schemas.microsoft.com/office/word/2024/wordml/sdtformatlock" xmlns:w16se="http://schemas.microsoft.com/office/word/2015/wordml/symex" xmlns:wpg="http://schemas.microsoft.com/office/word/2010/wordprocessingGroup" xmlns:wpi="http://schemas.microsoft.com/office/word/2010/wordprocessingInk" xmlns:wne="http://schemas.microsoft.com/office/word/2006/wordml" xmlns:wps="http://schemas.microsoft.com/office/word/2010/wordprocessingShape" mc:Ignorable="w14 w15 w16se w16cid w16 w16cex w16sdtdh w16sdtfl w16du wp14">
+  <w:abstractNum w:abstractNumId="0" w15:restartNumberingAfterBreak="0">
+    <w:nsid w:val="07BC70AC"/>
+    <w:multiLevelType w:val="multilevel"/>
+    <w:tmpl w:val="0409001D"/>
+    <w:lvl w:ilvl="0">
+      <w:start w:val="1"/>
+      <w:numFmt w:val="decimal"/>
+      <w:lvlText w:val="%1)"/>
+      <w:lvlJc w:val="left"/>
+      <w:pPr>
+        <w:ind w:left="360" w:hanging="360"/>
+      </w:pPr>
+    </w:lvl>
+    <w:lvl w:ilvl="1">
+      <w:start w:val="1"/>
+      <w:numFmt w:val="lowerLetter"/>
+      <w:lvlText w:val="%2)"/>
+      <w:lvlJc w:val="left"/>
+      <w:pPr>
+        <w:ind w:left="720" w:hanging="360"/>
+      </w:pPr>
+    </w:lvl>
+    <w:lvl w:ilvl="2">
+      <w:start w:val="1"/>
+      <w:numFmt w:val="lowerRoman"/>
+      <w:lvlText w:val="%3)"/>
+      <w:lvlJc w:val="left"/>
+      <w:pPr>
+        <w:ind w:left="1080" w:hanging="360"/>
+      </w:pPr>
+    </w:lvl>
+    <w:lvl w:ilvl="3">
+      <w:start w:val="1"/>
+      <w:numFmt w:val="decimal"/>
+      <w:lvlText w:val="(%4)"/>
+      <w:lvlJc w:val="left"/>
+      <w:pPr>
+        <w:ind w:left="1440" w:hanging="360"/>
+      </w:pPr>
+    </w:lvl>
+    <w:lvl w:ilvl="4">
+      <w:start w:val="1"/>
+      <w:numFmt w:val="lowerLetter"/>
+      <w:lvlText w:val="(%5)"/>
+      <w:lvlJc w:val="left"/>
+      <w:pPr>
+        <w:ind w:left="1800" w:hanging="360"/>
+      </w:pPr>
+    </w:lvl>
+    <w:lvl w:ilvl="5">
+      <w:start w:val="1"/>
+      <w:numFmt w:val="lowerRoman"/>
+      <w:lvlText w:val="(%6)"/>
+      <w:lvlJc w:val="left"/>
+      <w:pPr>
+        <w:ind w:left="2160" w:hanging="360"/>
+      </w:pPr>
+    </w:lvl>
+    <w:lvl w:ilvl="6">
+      <w:start w:val="1"/>
+      <w:numFmt w:val="decimal"/>
+      <w:lvlText w:val="%7."/>
+      <w:lvlJc w:val="left"/>
+      <w:pPr>
+        <w:ind w:left="2520" w:hanging="360"/>
+      </w:pPr>
+    </w:lvl>
+    <w:lvl w:ilvl="7">
+      <w:start w:val="1"/>
+      <w:numFmt w:val="lowerLetter"/>
+      <w:lvlText w:val="%8."/>
+      <w:lvlJc w:val="left"/>
+      <w:pPr>
+        <w:ind w:left="2880" w:hanging="360"/>
+      </w:pPr>
+    </w:lvl>
+    <w:lvl w:ilvl="8">
+      <w:start w:val="1"/>
+      <w:numFmt w:val="lowerRoman"/>
+      <w:lvlText w:val="%9."/>
+      <w:lvlJc w:val="left"/>
+      <w:pPr>
+        <w:ind w:left="3240" w:hanging="360"/>
+      </w:pPr>
+    </w:lvl>
+  </w:abstractNum>
+  <w:abstractNum w:abstractNumId="1" w15:restartNumberingAfterBreak="0">
+    <w:nsid w:val="0C6F2653"/>
+    <w:multiLevelType w:val="hybridMultilevel"/>
+    <w:tmpl w:val="029C64A6"/>
+    <w:lvl w:ilvl="0" w:tplc="D1CC1390">
+      <w:start w:val="1"/>
+      <w:numFmt w:val="bullet"/>
+      <w:lvlText w:val="•"/>
+      <w:lvlJc w:val="left"/>
+      <w:pPr>
+        <w:ind w:left="720"/>
+      </w:pPr>
+      <w:rPr>
+        <w:rFonts w:ascii="Arial" w:eastAsia="Arial" w:hAnsi="Arial" w:cs="Arial"/>
+        <w:b w:val="0"/>
+        <w:i w:val="0"/>
+        <w:strike w:val="0"/>
+        <w:dstrike w:val="0"/>
+        <w:color w:val="000000"/>
+        <w:sz w:val="24"/>
+        <w:szCs w:val="24"/>
+        <w:u w:val="none" w:color="000000"/>
+        <w:bdr w:val="none" w:sz="0" w:space="0" w:color="auto"/>
+        <w:shd w:val="clear" w:color="auto" w:fill="auto"/>
+        <w:vertAlign w:val="baseline"/>
+      </w:rPr>
+    </w:lvl>
+    <w:lvl w:ilvl="1" w:tplc="E820BAD2">
+      <w:start w:val="1"/>
+      <w:numFmt w:val="bullet"/>
+      <w:lvlText w:val="o"/>
+      <w:lvlJc w:val="left"/>
+      <w:pPr>
+        <w:ind w:left="1440"/>
+      </w:pPr>
+      <w:rPr>
+        <w:rFonts w:ascii="Segoe UI Symbol" w:eastAsia="Segoe UI Symbol" w:hAnsi="Segoe UI Symbol" w:cs="Segoe UI Symbol"/>
+        <w:b w:val="0"/>
+        <w:i w:val="0"/>
+        <w:strike w:val="0"/>
+        <w:dstrike w:val="0"/>
+        <w:color w:val="000000"/>
+        <w:sz w:val="24"/>
+        <w:szCs w:val="24"/>
+        <w:u w:val="none" w:color="000000"/>
+        <w:bdr w:val="none" w:sz="0" w:space="0" w:color="auto"/>
+        <w:shd w:val="clear" w:color="auto" w:fill="auto"/>
+        <w:vertAlign w:val="baseline"/>
+      </w:rPr>
+    </w:lvl>
+    <w:lvl w:ilvl="2" w:tplc="9A6A53D4">
+      <w:start w:val="1"/>
+      <w:numFmt w:val="bullet"/>
+      <w:lvlText w:val="▪"/>
+      <w:lvlJc w:val="left"/>
+      <w:pPr>
+        <w:ind w:left="2160"/>
+      </w:pPr>
+      <w:rPr>
+        <w:rFonts w:ascii="Segoe UI Symbol" w:eastAsia="Segoe UI Symbol" w:hAnsi="Segoe UI Symbol" w:cs="Segoe UI Symbol"/>
+        <w:b w:val="0"/>
+        <w:i w:val="0"/>
+        <w:strike w:val="0"/>
+        <w:dstrike w:val="0"/>
+        <w:color w:val="000000"/>
+        <w:sz w:val="24"/>
+        <w:szCs w:val="24"/>
+        <w:u w:val="none" w:color="000000"/>
+        <w:bdr w:val="none" w:sz="0" w:space="0" w:color="auto"/>
+        <w:shd w:val="clear" w:color="auto" w:fill="auto"/>
+        <w:vertAlign w:val="baseline"/>
+      </w:rPr>
+    </w:lvl>
+    <w:lvl w:ilvl="3" w:tplc="87820396">
+      <w:start w:val="1"/>
+      <w:numFmt w:val="bullet"/>
+      <w:lvlText w:val="•"/>
+      <w:lvlJc w:val="left"/>
+      <w:pPr>
+        <w:ind w:left="2880"/>
+      </w:pPr>
+      <w:rPr>
+        <w:rFonts w:ascii="Arial" w:eastAsia="Arial" w:hAnsi="Arial" w:cs="Arial"/>
+        <w:b w:val="0"/>
+        <w:i w:val="0"/>
+        <w:strike w:val="0"/>
+        <w:dstrike w:val="0"/>
+        <w:color w:val="000000"/>
+        <w:sz w:val="24"/>
+        <w:szCs w:val="24"/>
+        <w:u w:val="none" w:color="000000"/>
+        <w:bdr w:val="none" w:sz="0" w:space="0" w:color="auto"/>
+        <w:shd w:val="clear" w:color="auto" w:fill="auto"/>
+        <w:vertAlign w:val="baseline"/>
+      </w:rPr>
+    </w:lvl>
+    <w:lvl w:ilvl="4" w:tplc="046631D0">
+      <w:start w:val="1"/>
+      <w:numFmt w:val="bullet"/>
+      <w:lvlText w:val="o"/>
+      <w:lvlJc w:val="left"/>
+      <w:pPr>
+        <w:ind w:left="3600"/>
+      </w:pPr>
+      <w:rPr>
+        <w:rFonts w:ascii="Segoe UI Symbol" w:eastAsia="Segoe UI Symbol" w:hAnsi="Segoe UI Symbol" w:cs="Segoe UI Symbol"/>
+        <w:b w:val="0"/>
+        <w:i w:val="0"/>
+        <w:strike w:val="0"/>
+        <w:dstrike w:val="0"/>
+        <w:color w:val="000000"/>
+        <w:sz w:val="24"/>
+        <w:szCs w:val="24"/>
+        <w:u w:val="none" w:color="000000"/>
+        <w:bdr w:val="none" w:sz="0" w:space="0" w:color="auto"/>
+        <w:shd w:val="clear" w:color="auto" w:fill="auto"/>
+        <w:vertAlign w:val="baseline"/>
+      </w:rPr>
+    </w:lvl>
+    <w:lvl w:ilvl="5" w:tplc="4448F626">
+      <w:start w:val="1"/>
+      <w:numFmt w:val="bullet"/>
+      <w:lvlText w:val="▪"/>
+      <w:lvlJc w:val="left"/>
+      <w:pPr>
+        <w:ind w:left="4320"/>
+      </w:pPr>
+      <w:rPr>
+        <w:rFonts w:ascii="Segoe UI Symbol" w:eastAsia="Segoe UI Symbol" w:hAnsi="Segoe UI Symbol" w:cs="Segoe UI Symbol"/>
+        <w:b w:val="0"/>
+        <w:i w:val="0"/>
+        <w:strike w:val="0"/>
+        <w:dstrike w:val="0"/>
+        <w:color w:val="000000"/>
+        <w:sz w:val="24"/>
+        <w:szCs w:val="24"/>
+        <w:u w:val="none" w:color="000000"/>
+        <w:bdr w:val="none" w:sz="0" w:space="0" w:color="auto"/>
+        <w:shd w:val="clear" w:color="auto" w:fill="auto"/>
+        <w:vertAlign w:val="baseline"/>
+      </w:rPr>
+    </w:lvl>
+    <w:lvl w:ilvl="6" w:tplc="92600802">
+      <w:start w:val="1"/>
+      <w:numFmt w:val="bullet"/>
+      <w:lvlText w:val="•"/>
+      <w:lvlJc w:val="left"/>
+      <w:pPr>
+        <w:ind w:left="5040"/>
+      </w:pPr>
+      <w:rPr>
+        <w:rFonts w:ascii="Arial" w:eastAsia="Arial" w:hAnsi="Arial" w:cs="Arial"/>
+        <w:b w:val="0"/>
+        <w:i w:val="0"/>
+        <w:strike w:val="0"/>
+        <w:dstrike w:val="0"/>
+        <w:color w:val="000000"/>
+        <w:sz w:val="24"/>
+        <w:szCs w:val="24"/>
+        <w:u w:val="none" w:color="000000"/>
+        <w:bdr w:val="none" w:sz="0" w:space="0" w:color="auto"/>
+        <w:shd w:val="clear" w:color="auto" w:fill="auto"/>
+        <w:vertAlign w:val="baseline"/>
+      </w:rPr>
+    </w:lvl>
+    <w:lvl w:ilvl="7" w:tplc="7CE6FD88">
+      <w:start w:val="1"/>
+      <w:numFmt w:val="bullet"/>
+      <w:lvlText w:val="o"/>
+      <w:lvlJc w:val="left"/>
+      <w:pPr>
+        <w:ind w:left="5760"/>
+      </w:pPr>
+      <w:rPr>
+        <w:rFonts w:ascii="Segoe UI Symbol" w:eastAsia="Segoe UI Symbol" w:hAnsi="Segoe UI Symbol" w:cs="Segoe UI Symbol"/>
+        <w:b w:val="0"/>
+        <w:i w:val="0"/>
+        <w:strike w:val="0"/>
+        <w:dstrike w:val="0"/>
+        <w:color w:val="000000"/>
+        <w:sz w:val="24"/>
+        <w:szCs w:val="24"/>
+        <w:u w:val="none" w:color="000000"/>
+        <w:bdr w:val="none" w:sz="0" w:space="0" w:color="auto"/>
+        <w:shd w:val="clear" w:color="auto" w:fill="auto"/>
+        <w:vertAlign w:val="baseline"/>
+      </w:rPr>
+    </w:lvl>
+    <w:lvl w:ilvl="8" w:tplc="0584DC5C">
+      <w:start w:val="1"/>
+      <w:numFmt w:val="bullet"/>
+      <w:lvlText w:val="▪"/>
+      <w:lvlJc w:val="left"/>
+      <w:pPr>
+        <w:ind w:left="6480"/>
+      </w:pPr>
+      <w:rPr>
+        <w:rFonts w:ascii="Segoe UI Symbol" w:eastAsia="Segoe UI Symbol" w:hAnsi="Segoe UI Symbol" w:cs="Segoe UI Symbol"/>
+        <w:b w:val="0"/>
+        <w:i w:val="0"/>
+        <w:strike w:val="0"/>
+        <w:dstrike w:val="0"/>
+        <w:color w:val="000000"/>
+        <w:sz w:val="24"/>
+        <w:szCs w:val="24"/>
+        <w:u w:val="none" w:color="000000"/>
+        <w:bdr w:val="none" w:sz="0" w:space="0" w:color="auto"/>
+        <w:shd w:val="clear" w:color="auto" w:fill="auto"/>
+        <w:vertAlign w:val="baseline"/>
+      </w:rPr>
+    </w:lvl>
+  </w:abstractNum>
+  <w:num w:numId="1" w16cid:durableId="582834776">
+    <w:abstractNumId w:val="1"/>
+  </w:num>
+  <w:num w:numId="2" w16cid:durableId="1845506911">
+    <w:abstractNumId w:val="0"/>
+  </w:num>
+</w:numbering>
 </file>
 
 <file path=word/styles.xml><?xml version="1.0" encoding="utf-8"?>
@@ -1940,6 +3050,27 @@
       </w:rPr>
     </w:tblStylePr>
   </w:style>
+  <w:style w:type="table" w:customStyle="1" w:styleId="TableGrid">
+    <w:name w:val="TableGrid"/>
+    <w:rsid w:val="0084521A"/>
+    <w:pPr>
+      <w:spacing w:after="0" w:line="240" w:lineRule="auto"/>
+    </w:pPr>
+    <w:rPr>
+      <w:rFonts w:eastAsiaTheme="minorEastAsia"/>
+      <w:sz w:val="24"/>
+      <w:szCs w:val="24"/>
+      <w:lang w:val="en-CA"/>
+    </w:rPr>
+    <w:tblPr>
+      <w:tblCellMar>
+        <w:top w:w="0" w:type="dxa"/>
+        <w:left w:w="0" w:type="dxa"/>
+        <w:bottom w:w="0" w:type="dxa"/>
+        <w:right w:w="0" w:type="dxa"/>
+      </w:tblCellMar>
+    </w:tblPr>
+  </w:style>
 </w:styles>
 </file>
 

</xml_diff>